<commit_message>
fixed 24 hour clock: runs from 0 to 23 instead of 1 to 24
</commit_message>
<xml_diff>
--- a/CA04/CA04_Report.docx
+++ b/CA04/CA04_Report.docx
@@ -40,6 +40,7 @@
               <w:p>
                 <w:pPr>
                   <w:pStyle w:val="Title"/>
+                  <w:jc w:val="left"/>
                 </w:pPr>
                 <w:r>
                   <w:t>10349680 – Deirdre Flaherty</w:t>
@@ -802,7 +803,10 @@
         <w:t xml:space="preserve"> to be the </w:t>
       </w:r>
       <w:r>
-        <w:t xml:space="preserve">busiest day for this </w:t>
+        <w:t>busiest day for the</w:t>
+      </w:r>
+      <w:r>
+        <w:t xml:space="preserve"> </w:t>
       </w:r>
       <w:r>
         <w:t xml:space="preserve">development </w:t>
@@ -956,7 +960,13 @@
         <w:t xml:space="preserve"> occur between the hours of 8am and 5pm, with a little extra work taking place slightly earlier or later than that. </w:t>
       </w:r>
       <w:r>
-        <w:t xml:space="preserve">This tells me that the team is </w:t>
+        <w:t>This</w:t>
+      </w:r>
+      <w:r>
+        <w:t xml:space="preserve"> </w:t>
+      </w:r>
+      <w:r>
+        <w:t xml:space="preserve">tells me that the team is </w:t>
       </w:r>
       <w:r>
         <w:t xml:space="preserve">putting in </w:t>
@@ -1031,10 +1041,10 @@
         <w:t>2pm</w:t>
       </w:r>
       <w:r>
-        <w:t xml:space="preserve"> e</w:t>
-      </w:r>
-      <w:r>
-        <w:t>ach</w:t>
+        <w:t xml:space="preserve"> </w:t>
+      </w:r>
+      <w:r>
+        <w:t>every</w:t>
       </w:r>
       <w:r>
         <w:t xml:space="preserve"> day.</w:t>
@@ -1050,7 +1060,7 @@
           <w:lang w:val="en-IE" w:eastAsia="en-IE"/>
         </w:rPr>
         <w:drawing>
-          <wp:inline distT="0" distB="0" distL="0" distR="0" wp14:anchorId="6F21AB80" wp14:editId="2845ACC1">
+          <wp:inline distT="0" distB="0" distL="0" distR="0" wp14:anchorId="6F21AB80" wp14:editId="49CD57B9">
             <wp:extent cx="4345200" cy="4345200"/>
             <wp:effectExtent l="95250" t="114300" r="93980" b="113030"/>
             <wp:docPr id="2" name="Picture 2"/>
@@ -1158,13 +1168,7 @@
         <w:t xml:space="preserve">total </w:t>
       </w:r>
       <w:r>
-        <w:t xml:space="preserve">number of commits by </w:t>
-      </w:r>
-      <w:r>
-        <w:t>author</w:t>
-      </w:r>
-      <w:r>
-        <w:t>, I can see that;</w:t>
+        <w:t>number of commits by author, I can see that;</w:t>
       </w:r>
     </w:p>
     <w:p>
@@ -1197,7 +1201,10 @@
         <w:t>they have performed considerably</w:t>
       </w:r>
       <w:r>
-        <w:t xml:space="preserve"> more commits that the other developers. In fact, </w:t>
+        <w:t xml:space="preserve"> more commits than any of </w:t>
+      </w:r>
+      <w:r>
+        <w:t xml:space="preserve">the other developers. In fact, </w:t>
       </w:r>
       <w:r>
         <w:t xml:space="preserve">all </w:t>
@@ -1242,7 +1249,13 @@
         <w:t>could</w:t>
       </w:r>
       <w:r>
-        <w:t xml:space="preserve"> indicate that the workload within the team is unfairly balanced.</w:t>
+        <w:t xml:space="preserve"> indicate that the workload within the team is unfairly </w:t>
+      </w:r>
+      <w:r>
+        <w:t>divided</w:t>
+      </w:r>
+      <w:r>
+        <w:t>.</w:t>
       </w:r>
     </w:p>
     <w:p>
@@ -1311,7 +1324,7 @@
           <w:sz w:val="18"/>
           <w:szCs w:val="18"/>
         </w:rPr>
-        <w:t>Fig 1</w:t>
+        <w:t>Fig 3</w:t>
       </w:r>
       <w:r>
         <w:rPr>
@@ -1325,14 +1338,7 @@
           <w:sz w:val="18"/>
           <w:szCs w:val="18"/>
         </w:rPr>
-        <w:t xml:space="preserve">Bar chart of </w:t>
-      </w:r>
-      <w:r>
-        <w:rPr>
-          <w:sz w:val="18"/>
-          <w:szCs w:val="18"/>
-        </w:rPr>
-        <w:t>Commits by Author</w:t>
+        <w:t>Bar chart of Commits by Author</w:t>
       </w:r>
     </w:p>
     <w:p>
@@ -1553,8 +1559,10 @@
           <w:sz w:val="18"/>
           <w:szCs w:val="18"/>
         </w:rPr>
-        <w:t>Fig 3</w:t>
-      </w:r>
+        <w:t>Fig 4</w:t>
+      </w:r>
+      <w:bookmarkStart w:id="6" w:name="_GoBack"/>
+      <w:bookmarkEnd w:id="6"/>
       <w:r>
         <w:rPr>
           <w:sz w:val="18"/>
@@ -1567,30 +1575,14 @@
           <w:sz w:val="18"/>
           <w:szCs w:val="18"/>
         </w:rPr>
-        <w:t>Stacked b</w:t>
+        <w:t xml:space="preserve">Stacked bar chart of </w:t>
       </w:r>
       <w:r>
         <w:rPr>
           <w:sz w:val="18"/>
           <w:szCs w:val="18"/>
         </w:rPr>
-        <w:t xml:space="preserve">ar chart of </w:t>
-      </w:r>
-      <w:r>
-        <w:rPr>
-          <w:sz w:val="18"/>
-          <w:szCs w:val="18"/>
-        </w:rPr>
-        <w:t xml:space="preserve">Changes </w:t>
-      </w:r>
-      <w:bookmarkStart w:id="6" w:name="_GoBack"/>
-      <w:bookmarkEnd w:id="6"/>
-      <w:r>
-        <w:rPr>
-          <w:sz w:val="18"/>
-          <w:szCs w:val="18"/>
-        </w:rPr>
-        <w:t>by Author</w:t>
+        <w:t>Changes by Author</w:t>
       </w:r>
     </w:p>
     <w:sectPr>
@@ -1824,7 +1816,7 @@
             <w:rPr>
               <w:noProof/>
             </w:rPr>
-            <w:t>3</w:t>
+            <w:t>5</w:t>
           </w:r>
           <w:r>
             <w:fldChar w:fldCharType="end"/>
@@ -1832,14 +1824,27 @@
           <w:r>
             <w:t xml:space="preserve"> of  </w:t>
           </w:r>
-          <w:fldSimple w:instr=" SECTIONPAGES  \* Arabic  \* MERGEFORMAT ">
-            <w:r>
-              <w:rPr>
-                <w:noProof/>
-              </w:rPr>
-              <w:t>5</w:t>
-            </w:r>
-          </w:fldSimple>
+          <w:r>
+            <w:fldChar w:fldCharType="begin"/>
+          </w:r>
+          <w:r>
+            <w:instrText xml:space="preserve"> SECTIONPAGES  \* Arabic  \* MERGEFORMAT </w:instrText>
+          </w:r>
+          <w:r>
+            <w:fldChar w:fldCharType="separate"/>
+          </w:r>
+          <w:r>
+            <w:rPr>
+              <w:noProof/>
+            </w:rPr>
+            <w:t>5</w:t>
+          </w:r>
+          <w:r>
+            <w:rPr>
+              <w:noProof/>
+            </w:rPr>
+            <w:fldChar w:fldCharType="end"/>
+          </w:r>
         </w:p>
       </w:tc>
     </w:tr>
@@ -1943,14 +1948,27 @@
     <w:r>
       <w:t xml:space="preserve"> of </w:t>
     </w:r>
-    <w:fldSimple w:instr=" NUMPAGES  \* Arabic  \* MERGEFORMAT ">
-      <w:r>
-        <w:rPr>
-          <w:noProof/>
-        </w:rPr>
-        <w:t>6</w:t>
-      </w:r>
-    </w:fldSimple>
+    <w:r>
+      <w:fldChar w:fldCharType="begin"/>
+    </w:r>
+    <w:r>
+      <w:instrText xml:space="preserve"> NUMPAGES  \* Arabic  \* MERGEFORMAT </w:instrText>
+    </w:r>
+    <w:r>
+      <w:fldChar w:fldCharType="separate"/>
+    </w:r>
+    <w:r>
+      <w:rPr>
+        <w:noProof/>
+      </w:rPr>
+      <w:t>6</w:t>
+    </w:r>
+    <w:r>
+      <w:rPr>
+        <w:noProof/>
+      </w:rPr>
+      <w:fldChar w:fldCharType="end"/>
+    </w:r>
   </w:p>
 </w:ftr>
 </file>
@@ -5257,6 +5275,7 @@
     <w:rsid w:val="001F0D8A"/>
     <w:rsid w:val="0027297A"/>
     <w:rsid w:val="00286C6A"/>
+    <w:rsid w:val="002A4363"/>
     <w:rsid w:val="003A4C11"/>
     <w:rsid w:val="004A24CF"/>
     <w:rsid w:val="00714407"/>
@@ -6173,7 +6192,7 @@
 </file>
 
 <file path=customXml/itemProps2.xml><?xml version="1.0" encoding="utf-8"?>
-<ds:datastoreItem xmlns:ds="http://schemas.openxmlformats.org/officeDocument/2006/customXml" ds:itemID="{60A6957B-4334-4727-8A27-1AA4439B1B81}">
+<ds:datastoreItem xmlns:ds="http://schemas.openxmlformats.org/officeDocument/2006/customXml" ds:itemID="{57051964-7C97-4AEC-A101-AE67E9CC8CB2}">
   <ds:schemaRefs>
     <ds:schemaRef ds:uri="http://schemas.openxmlformats.org/officeDocument/2006/bibliography"/>
   </ds:schemaRefs>

</xml_diff>